<commit_message>
Updated courses on resume
</commit_message>
<xml_diff>
--- a/Shapiro Resume.docx
+++ b/Shapiro Resume.docx
@@ -382,7 +382,7 @@
     <w:p>
       <w:pPr>
         <w:widowControl w:val="0"/>
-        <w:ind w:firstLine="720"/>
+        <w:ind w:left="720"/>
         <w:rPr>
           <w:rFonts w:ascii="Times New Roman" w:eastAsia="Times New Roman" w:hAnsi="Times New Roman" w:cs="Times New Roman"/>
           <w:sz w:val="20"/>
@@ -396,6 +396,22 @@
           <w:szCs w:val="20"/>
         </w:rPr>
         <w:t>Operating Systems, Foundations of Computing, Machine Learning, Introduction to Statistical Natural Language Processing</w:t>
+      </w:r>
+      <w:r>
+        <w:rPr>
+          <w:rFonts w:ascii="Times New Roman" w:eastAsia="Times New Roman" w:hAnsi="Times New Roman" w:cs="Times New Roman"/>
+          <w:sz w:val="20"/>
+          <w:szCs w:val="20"/>
+        </w:rPr>
+        <w:t xml:space="preserve">, </w:t>
+      </w:r>
+      <w:r>
+        <w:rPr>
+          <w:rFonts w:ascii="Times New Roman" w:eastAsia="Times New Roman" w:hAnsi="Times New Roman" w:cs="Times New Roman"/>
+          <w:sz w:val="20"/>
+          <w:szCs w:val="20"/>
+        </w:rPr>
+        <w:t>Deep Question Answering with IBM Watson, Continuous Algorithms</w:t>
       </w:r>
     </w:p>
     <w:p>
@@ -677,43 +693,7 @@
           <w:sz w:val="20"/>
           <w:szCs w:val="20"/>
         </w:rPr>
-        <w:t xml:space="preserve">Planned and </w:t>
-      </w:r>
-      <w:proofErr w:type="gramStart"/>
-      <w:r>
-        <w:rPr>
-          <w:rFonts w:ascii="Times New Roman" w:eastAsia="Times New Roman" w:hAnsi="Times New Roman" w:cs="Times New Roman"/>
-          <w:sz w:val="20"/>
-          <w:szCs w:val="20"/>
-        </w:rPr>
-        <w:t>organized  upcoming</w:t>
-      </w:r>
-      <w:proofErr w:type="gramEnd"/>
-      <w:r>
-        <w:rPr>
-          <w:rFonts w:ascii="Times New Roman" w:eastAsia="Times New Roman" w:hAnsi="Times New Roman" w:cs="Times New Roman"/>
-          <w:sz w:val="20"/>
-          <w:szCs w:val="20"/>
-        </w:rPr>
-        <w:t xml:space="preserve"> </w:t>
-      </w:r>
-      <w:proofErr w:type="spellStart"/>
-      <w:r>
-        <w:rPr>
-          <w:rFonts w:ascii="Times New Roman" w:eastAsia="Times New Roman" w:hAnsi="Times New Roman" w:cs="Times New Roman"/>
-          <w:sz w:val="20"/>
-          <w:szCs w:val="20"/>
-        </w:rPr>
-        <w:t>Kickstarter</w:t>
-      </w:r>
-      <w:proofErr w:type="spellEnd"/>
-      <w:r>
-        <w:rPr>
-          <w:rFonts w:ascii="Times New Roman" w:eastAsia="Times New Roman" w:hAnsi="Times New Roman" w:cs="Times New Roman"/>
-          <w:sz w:val="20"/>
-          <w:szCs w:val="20"/>
-        </w:rPr>
-        <w:t xml:space="preserve"> campaign to kick off marketing strategy</w:t>
+        <w:t>Planned and organized  upcoming Kickstarter campaign to kick off marketing strategy</w:t>
       </w:r>
     </w:p>
     <w:p>
@@ -750,27 +730,7 @@
           <w:sz w:val="20"/>
           <w:szCs w:val="20"/>
         </w:rPr>
-        <w:t xml:space="preserve">The George Washington University </w:t>
-      </w:r>
-      <w:proofErr w:type="spellStart"/>
-      <w:r>
-        <w:rPr>
-          <w:rFonts w:ascii="Helvetica Neue" w:eastAsia="Helvetica Neue" w:hAnsi="Helvetica Neue" w:cs="Helvetica Neue"/>
-          <w:b/>
-          <w:sz w:val="20"/>
-          <w:szCs w:val="20"/>
-        </w:rPr>
-        <w:t>Positronics</w:t>
-      </w:r>
-      <w:proofErr w:type="spellEnd"/>
-      <w:r>
-        <w:rPr>
-          <w:rFonts w:ascii="Helvetica Neue" w:eastAsia="Helvetica Neue" w:hAnsi="Helvetica Neue" w:cs="Helvetica Neue"/>
-          <w:b/>
-          <w:sz w:val="20"/>
-          <w:szCs w:val="20"/>
-        </w:rPr>
-        <w:t xml:space="preserve"> Lab | Washington, DC | </w:t>
+        <w:t xml:space="preserve">The George Washington University Positronics Lab | Washington, DC | </w:t>
       </w:r>
       <w:r>
         <w:rPr>
@@ -837,25 +797,7 @@
           <w:sz w:val="20"/>
           <w:szCs w:val="20"/>
         </w:rPr>
-        <w:t xml:space="preserve">Programmed </w:t>
-      </w:r>
-      <w:proofErr w:type="spellStart"/>
-      <w:r>
-        <w:rPr>
-          <w:rFonts w:ascii="Times New Roman" w:eastAsia="Times New Roman" w:hAnsi="Times New Roman" w:cs="Times New Roman"/>
-          <w:sz w:val="20"/>
-          <w:szCs w:val="20"/>
-        </w:rPr>
-        <w:t>Dynamixel</w:t>
-      </w:r>
-      <w:proofErr w:type="spellEnd"/>
-      <w:r>
-        <w:rPr>
-          <w:rFonts w:ascii="Times New Roman" w:eastAsia="Times New Roman" w:hAnsi="Times New Roman" w:cs="Times New Roman"/>
-          <w:sz w:val="20"/>
-          <w:szCs w:val="20"/>
-        </w:rPr>
-        <w:t xml:space="preserve"> servos with Python to control movement of quadruped</w:t>
+        <w:t>Programmed Dynamixel servos with Python to control movement of quadruped</w:t>
       </w:r>
     </w:p>
     <w:p>
@@ -951,26 +893,15 @@
         </w:rPr>
         <w:tab/>
       </w:r>
-      <w:proofErr w:type="gramStart"/>
-      <w:r>
-        <w:rPr>
-          <w:rFonts w:ascii="Helvetica Neue" w:eastAsia="Helvetica Neue" w:hAnsi="Helvetica Neue" w:cs="Helvetica Neue"/>
-          <w:b/>
-          <w:sz w:val="20"/>
-          <w:szCs w:val="20"/>
-        </w:rPr>
-        <w:tab/>
-        <w:t xml:space="preserve">  Summer</w:t>
-      </w:r>
-      <w:proofErr w:type="gramEnd"/>
-      <w:r>
-        <w:rPr>
-          <w:rFonts w:ascii="Helvetica Neue" w:eastAsia="Helvetica Neue" w:hAnsi="Helvetica Neue" w:cs="Helvetica Neue"/>
-          <w:b/>
-          <w:sz w:val="20"/>
-          <w:szCs w:val="20"/>
-        </w:rPr>
-        <w:t xml:space="preserve"> 2014</w:t>
+      <w:r>
+        <w:rPr>
+          <w:rFonts w:ascii="Helvetica Neue" w:eastAsia="Helvetica Neue" w:hAnsi="Helvetica Neue" w:cs="Helvetica Neue"/>
+          <w:b/>
+          <w:sz w:val="20"/>
+          <w:szCs w:val="20"/>
+        </w:rPr>
+        <w:tab/>
+        <w:t xml:space="preserve">  Summer 2014</w:t>
       </w:r>
     </w:p>
     <w:p>
@@ -1014,25 +945,14 @@
       <w:pPr>
         <w:widowControl w:val="0"/>
       </w:pPr>
-      <w:proofErr w:type="spellStart"/>
-      <w:r>
-        <w:rPr>
-          <w:rFonts w:ascii="Helvetica Neue" w:eastAsia="Helvetica Neue" w:hAnsi="Helvetica Neue" w:cs="Helvetica Neue"/>
-          <w:b/>
-          <w:sz w:val="20"/>
-          <w:szCs w:val="20"/>
-        </w:rPr>
-        <w:t>Xcira</w:t>
-      </w:r>
-      <w:proofErr w:type="spellEnd"/>
-      <w:r>
-        <w:rPr>
-          <w:rFonts w:ascii="Helvetica Neue" w:eastAsia="Helvetica Neue" w:hAnsi="Helvetica Neue" w:cs="Helvetica Neue"/>
-          <w:b/>
-          <w:sz w:val="20"/>
-          <w:szCs w:val="20"/>
-        </w:rPr>
-        <w:t xml:space="preserve"> Auction Management Solutions | Brandon, FL | </w:t>
+      <w:r>
+        <w:rPr>
+          <w:rFonts w:ascii="Helvetica Neue" w:eastAsia="Helvetica Neue" w:hAnsi="Helvetica Neue" w:cs="Helvetica Neue"/>
+          <w:b/>
+          <w:sz w:val="20"/>
+          <w:szCs w:val="20"/>
+        </w:rPr>
+        <w:t xml:space="preserve">Xcira Auction Management Solutions | Brandon, FL | </w:t>
       </w:r>
       <w:r>
         <w:rPr>
@@ -1090,26 +1010,15 @@
         </w:rPr>
         <w:tab/>
       </w:r>
-      <w:proofErr w:type="gramStart"/>
-      <w:r>
-        <w:rPr>
-          <w:rFonts w:ascii="Helvetica Neue" w:eastAsia="Helvetica Neue" w:hAnsi="Helvetica Neue" w:cs="Helvetica Neue"/>
-          <w:b/>
-          <w:sz w:val="20"/>
-          <w:szCs w:val="20"/>
-        </w:rPr>
-        <w:tab/>
-        <w:t xml:space="preserve">  Summer</w:t>
-      </w:r>
-      <w:proofErr w:type="gramEnd"/>
-      <w:r>
-        <w:rPr>
-          <w:rFonts w:ascii="Helvetica Neue" w:eastAsia="Helvetica Neue" w:hAnsi="Helvetica Neue" w:cs="Helvetica Neue"/>
-          <w:b/>
-          <w:sz w:val="20"/>
-          <w:szCs w:val="20"/>
-        </w:rPr>
-        <w:t xml:space="preserve"> 2013</w:t>
+      <w:r>
+        <w:rPr>
+          <w:rFonts w:ascii="Helvetica Neue" w:eastAsia="Helvetica Neue" w:hAnsi="Helvetica Neue" w:cs="Helvetica Neue"/>
+          <w:b/>
+          <w:sz w:val="20"/>
+          <w:szCs w:val="20"/>
+        </w:rPr>
+        <w:tab/>
+        <w:t xml:space="preserve">  Summer 2013</w:t>
       </w:r>
     </w:p>
     <w:p>
@@ -1275,25 +1184,7 @@
           <w:sz w:val="20"/>
           <w:szCs w:val="20"/>
         </w:rPr>
-        <w:t xml:space="preserve">Planned and organized inaugural George Washington University </w:t>
-      </w:r>
-      <w:proofErr w:type="spellStart"/>
-      <w:r>
-        <w:rPr>
-          <w:rFonts w:ascii="Times New Roman" w:eastAsia="Times New Roman" w:hAnsi="Times New Roman" w:cs="Times New Roman"/>
-          <w:sz w:val="20"/>
-          <w:szCs w:val="20"/>
-        </w:rPr>
-        <w:t>Hackathon</w:t>
-      </w:r>
-      <w:proofErr w:type="spellEnd"/>
-      <w:r>
-        <w:rPr>
-          <w:rFonts w:ascii="Times New Roman" w:eastAsia="Times New Roman" w:hAnsi="Times New Roman" w:cs="Times New Roman"/>
-          <w:sz w:val="20"/>
-          <w:szCs w:val="20"/>
-        </w:rPr>
-        <w:t xml:space="preserve"> (2015)</w:t>
+        <w:t>Planned and organized inaugural George Washington University Hackathon (2015)</w:t>
       </w:r>
     </w:p>
     <w:p>
@@ -1468,60 +1359,32 @@
           <w:sz w:val="20"/>
           <w:szCs w:val="20"/>
         </w:rPr>
-        <w:t xml:space="preserve">Experienced in Java, </w:t>
-      </w:r>
-      <w:proofErr w:type="spellStart"/>
-      <w:r>
-        <w:rPr>
-          <w:rFonts w:ascii="Times New Roman" w:eastAsia="Times New Roman" w:hAnsi="Times New Roman" w:cs="Times New Roman"/>
-          <w:sz w:val="20"/>
-          <w:szCs w:val="20"/>
-        </w:rPr>
-        <w:t>git</w:t>
-      </w:r>
-      <w:proofErr w:type="spellEnd"/>
-      <w:r>
-        <w:rPr>
-          <w:rFonts w:ascii="Times New Roman" w:eastAsia="Times New Roman" w:hAnsi="Times New Roman" w:cs="Times New Roman"/>
-          <w:sz w:val="20"/>
-          <w:szCs w:val="20"/>
-        </w:rPr>
-        <w:t>, Rational Team Concert, Agile Programming methodologies, Adobe Photoshop, InDesign</w:t>
-      </w:r>
-    </w:p>
-    <w:p>
-      <w:pPr>
-        <w:widowControl w:val="0"/>
-        <w:ind w:firstLine="720"/>
-      </w:pPr>
-      <w:r>
-        <w:rPr>
-          <w:rFonts w:ascii="Times New Roman" w:eastAsia="Times New Roman" w:hAnsi="Times New Roman" w:cs="Times New Roman"/>
-          <w:sz w:val="20"/>
-          <w:szCs w:val="20"/>
-        </w:rPr>
-        <w:t xml:space="preserve">Working knowledge in C, Python, HTML, PHP, SQL, Chef, Elastic Stack, </w:t>
-      </w:r>
-      <w:proofErr w:type="spellStart"/>
-      <w:r>
-        <w:rPr>
-          <w:rFonts w:ascii="Times New Roman" w:eastAsia="Times New Roman" w:hAnsi="Times New Roman" w:cs="Times New Roman"/>
-          <w:sz w:val="20"/>
-          <w:szCs w:val="20"/>
-        </w:rPr>
-        <w:t>Docker</w:t>
-      </w:r>
-      <w:proofErr w:type="spellEnd"/>
-      <w:r>
-        <w:rPr>
-          <w:rFonts w:ascii="Times New Roman" w:eastAsia="Times New Roman" w:hAnsi="Times New Roman" w:cs="Times New Roman"/>
-          <w:sz w:val="20"/>
-          <w:szCs w:val="20"/>
-        </w:rPr>
-        <w:t>, Vagrant</w:t>
+        <w:t>Experienced in Java, git, Rational Team Concert, Agile Programming methodologies, Adobe Photoshop, InDesign</w:t>
+      </w:r>
+    </w:p>
+    <w:p>
+      <w:pPr>
+        <w:widowControl w:val="0"/>
+        <w:ind w:firstLine="720"/>
+      </w:pPr>
+      <w:r>
+        <w:rPr>
+          <w:rFonts w:ascii="Times New Roman" w:eastAsia="Times New Roman" w:hAnsi="Times New Roman" w:cs="Times New Roman"/>
+          <w:sz w:val="20"/>
+          <w:szCs w:val="20"/>
+        </w:rPr>
+        <w:t xml:space="preserve">Working knowledge in C, Python, </w:t>
       </w:r>
       <w:bookmarkStart w:id="1" w:name="_GoBack"/>
       <w:bookmarkEnd w:id="1"/>
+      <w:r>
+        <w:rPr>
+          <w:rFonts w:ascii="Times New Roman" w:eastAsia="Times New Roman" w:hAnsi="Times New Roman" w:cs="Times New Roman"/>
+          <w:sz w:val="20"/>
+          <w:szCs w:val="20"/>
+        </w:rPr>
+        <w:t>HTML, PHP, SQL, Chef, Elastic Stack, Docker, Vagrant</w:t>
+      </w:r>
     </w:p>
     <w:sectPr>
       <w:pgSz w:w="12240" w:h="15840"/>
@@ -1546,7 +1409,7 @@
     </w:rPrDefault>
     <w:pPrDefault/>
   </w:docDefaults>
-  <w:latentStyles w:defLockedState="0" w:defUIPriority="99" w:defSemiHidden="0" w:defUnhideWhenUsed="0" w:defQFormat="0" w:count="380">
+  <w:latentStyles w:defLockedState="0" w:defUIPriority="99" w:defSemiHidden="0" w:defUnhideWhenUsed="0" w:defQFormat="0" w:count="382">
     <w:lsdException w:name="Normal" w:uiPriority="0" w:qFormat="1"/>
     <w:lsdException w:name="heading 1" w:uiPriority="9" w:qFormat="1"/>
     <w:lsdException w:name="heading 2" w:semiHidden="1" w:uiPriority="9" w:unhideWhenUsed="1" w:qFormat="1"/>
@@ -1652,7 +1515,6 @@
     <w:lsdException w:name="HTML Sample" w:semiHidden="1" w:unhideWhenUsed="1"/>
     <w:lsdException w:name="HTML Typewriter" w:semiHidden="1" w:unhideWhenUsed="1"/>
     <w:lsdException w:name="HTML Variable" w:semiHidden="1" w:unhideWhenUsed="1"/>
-    <w:lsdException w:name="Normal Table" w:semiHidden="1" w:unhideWhenUsed="1"/>
     <w:lsdException w:name="annotation subject" w:semiHidden="1" w:unhideWhenUsed="1"/>
     <w:lsdException w:name="No List" w:semiHidden="1" w:unhideWhenUsed="1"/>
     <w:lsdException w:name="Outline List 1" w:semiHidden="1" w:unhideWhenUsed="1"/>
@@ -1698,11 +1560,9 @@
     <w:lsdException w:name="Table Subtle 1" w:semiHidden="1" w:unhideWhenUsed="1"/>
     <w:lsdException w:name="Table Subtle 2" w:semiHidden="1" w:unhideWhenUsed="1"/>
     <w:lsdException w:name="Table Web 1" w:semiHidden="1" w:unhideWhenUsed="1"/>
-    <w:lsdException w:name="Table Web 2" w:semiHidden="1" w:unhideWhenUsed="1"/>
     <w:lsdException w:name="Table Web 3" w:semiHidden="1" w:unhideWhenUsed="1"/>
     <w:lsdException w:name="Balloon Text" w:semiHidden="1" w:unhideWhenUsed="1"/>
     <w:lsdException w:name="Table Grid" w:uiPriority="39"/>
-    <w:lsdException w:name="Table Theme" w:semiHidden="1" w:unhideWhenUsed="1"/>
     <w:lsdException w:name="Note Level 1" w:semiHidden="1" w:unhideWhenUsed="1"/>
     <w:lsdException w:name="Note Level 2" w:semiHidden="1" w:unhideWhenUsed="1"/>
     <w:lsdException w:name="Note Level 3" w:semiHidden="1" w:unhideWhenUsed="1"/>
@@ -1927,6 +1787,8 @@
     <w:lsdException w:name="List Table 5 Dark Accent 6" w:uiPriority="50"/>
     <w:lsdException w:name="List Table 6 Colorful Accent 6" w:uiPriority="51"/>
     <w:lsdException w:name="List Table 7 Colorful Accent 6" w:uiPriority="52"/>
+    <w:lsdException w:name="Mention" w:semiHidden="1" w:unhideWhenUsed="1"/>
+    <w:lsdException w:name="Smart Hyperlink" w:semiHidden="1" w:unhideWhenUsed="1"/>
   </w:latentStyles>
   <w:style w:type="paragraph" w:default="1" w:styleId="Normal">
     <w:name w:val="Normal"/>

</xml_diff>

<commit_message>
Modified coursework on resume
</commit_message>
<xml_diff>
--- a/Shapiro Resume.docx
+++ b/Shapiro Resume.docx
@@ -346,37 +346,47 @@
     <w:p>
       <w:pPr>
         <w:widowControl w:val="0"/>
-      </w:pPr>
-      <w:r>
-        <w:rPr>
-          <w:rFonts w:ascii="Helvetica Neue" w:eastAsia="Helvetica Neue" w:hAnsi="Helvetica Neue" w:cs="Helvetica Neue"/>
-          <w:b/>
-          <w:sz w:val="20"/>
-          <w:szCs w:val="20"/>
-        </w:rPr>
-        <w:tab/>
-      </w:r>
-      <w:r>
-        <w:rPr>
-          <w:rFonts w:ascii="Times New Roman" w:eastAsia="Times New Roman" w:hAnsi="Times New Roman" w:cs="Times New Roman"/>
-          <w:sz w:val="20"/>
-          <w:szCs w:val="20"/>
-        </w:rPr>
-        <w:t>Discrete Structures 1 &amp; 2, Introduction to Java, Algorithms and Data Structures, Algorithms II, Database Systems,</w:t>
-      </w:r>
-    </w:p>
-    <w:p>
-      <w:pPr>
-        <w:widowControl w:val="0"/>
-        <w:ind w:firstLine="720"/>
-      </w:pPr>
-      <w:r>
-        <w:rPr>
-          <w:rFonts w:ascii="Times New Roman" w:eastAsia="Times New Roman" w:hAnsi="Times New Roman" w:cs="Times New Roman"/>
-          <w:sz w:val="20"/>
-          <w:szCs w:val="20"/>
-        </w:rPr>
-        <w:t xml:space="preserve">Computer Architecture, Software Engineering, Systems Programming, Introduction to Robotics Manipulation, </w:t>
+        <w:ind w:firstLine="720"/>
+      </w:pPr>
+      <w:r>
+        <w:rPr>
+          <w:rFonts w:ascii="Times New Roman" w:eastAsia="Times New Roman" w:hAnsi="Times New Roman" w:cs="Times New Roman"/>
+          <w:sz w:val="20"/>
+          <w:szCs w:val="20"/>
+        </w:rPr>
+        <w:t xml:space="preserve">Discrete Structures 1 &amp; 2, Introduction to Java, </w:t>
+      </w:r>
+      <w:r>
+        <w:rPr>
+          <w:rFonts w:ascii="Times New Roman" w:eastAsia="Times New Roman" w:hAnsi="Times New Roman" w:cs="Times New Roman"/>
+          <w:sz w:val="20"/>
+          <w:szCs w:val="20"/>
+        </w:rPr>
+        <w:t>Database Systems,</w:t>
+      </w:r>
+      <w:r>
+        <w:rPr>
+          <w:rFonts w:ascii="Times New Roman" w:eastAsia="Times New Roman" w:hAnsi="Times New Roman" w:cs="Times New Roman"/>
+          <w:sz w:val="20"/>
+          <w:szCs w:val="20"/>
+        </w:rPr>
+        <w:t xml:space="preserve"> </w:t>
+      </w:r>
+      <w:r>
+        <w:rPr>
+          <w:rFonts w:ascii="Times New Roman" w:eastAsia="Times New Roman" w:hAnsi="Times New Roman" w:cs="Times New Roman"/>
+          <w:sz w:val="20"/>
+          <w:szCs w:val="20"/>
+        </w:rPr>
+        <w:t>Operating Systems, Foundations of Computing</w:t>
+      </w:r>
+      <w:r>
+        <w:rPr>
+          <w:rFonts w:ascii="Times New Roman" w:eastAsia="Times New Roman" w:hAnsi="Times New Roman" w:cs="Times New Roman"/>
+          <w:sz w:val="20"/>
+          <w:szCs w:val="20"/>
+        </w:rPr>
+        <w:t xml:space="preserve">, </w:t>
       </w:r>
     </w:p>
     <w:p>
@@ -395,7 +405,55 @@
           <w:sz w:val="20"/>
           <w:szCs w:val="20"/>
         </w:rPr>
-        <w:t>Operating Systems, Foundations of Computing, Machine Learning, Introduction to Statistical Natural Language Processing</w:t>
+        <w:t xml:space="preserve">Algorithms and Data Structures, Algorithms II, </w:t>
+      </w:r>
+      <w:r>
+        <w:rPr>
+          <w:rFonts w:ascii="Times New Roman" w:eastAsia="Times New Roman" w:hAnsi="Times New Roman" w:cs="Times New Roman"/>
+          <w:sz w:val="20"/>
+          <w:szCs w:val="20"/>
+        </w:rPr>
+        <w:t xml:space="preserve">Continuous Algorithms, </w:t>
+      </w:r>
+      <w:r>
+        <w:rPr>
+          <w:rFonts w:ascii="Times New Roman" w:eastAsia="Times New Roman" w:hAnsi="Times New Roman" w:cs="Times New Roman"/>
+          <w:sz w:val="20"/>
+          <w:szCs w:val="20"/>
+        </w:rPr>
+        <w:t>Computer Architecture, Software Engineering, Systems Programming,</w:t>
+      </w:r>
+      <w:r>
+        <w:rPr>
+          <w:rFonts w:ascii="Times New Roman" w:eastAsia="Times New Roman" w:hAnsi="Times New Roman" w:cs="Times New Roman"/>
+          <w:sz w:val="20"/>
+          <w:szCs w:val="20"/>
+        </w:rPr>
+        <w:t xml:space="preserve"> </w:t>
+      </w:r>
+      <w:r>
+        <w:rPr>
+          <w:rFonts w:ascii="Times New Roman" w:eastAsia="Times New Roman" w:hAnsi="Times New Roman" w:cs="Times New Roman"/>
+          <w:sz w:val="20"/>
+          <w:szCs w:val="20"/>
+        </w:rPr>
+        <w:t>Introdu</w:t>
+      </w:r>
+      <w:r>
+        <w:rPr>
+          <w:rFonts w:ascii="Times New Roman" w:eastAsia="Times New Roman" w:hAnsi="Times New Roman" w:cs="Times New Roman"/>
+          <w:sz w:val="20"/>
+          <w:szCs w:val="20"/>
+        </w:rPr>
+        <w:t>ction to Robotics Manipulation,</w:t>
+      </w:r>
+      <w:r>
+        <w:rPr>
+          <w:rFonts w:ascii="Times New Roman" w:eastAsia="Times New Roman" w:hAnsi="Times New Roman" w:cs="Times New Roman"/>
+          <w:sz w:val="20"/>
+          <w:szCs w:val="20"/>
+        </w:rPr>
+        <w:t xml:space="preserve"> Machine Learning, Introduction to Statistical Natural Language Processing</w:t>
       </w:r>
       <w:r>
         <w:rPr>
@@ -411,8 +469,18 @@
           <w:sz w:val="20"/>
           <w:szCs w:val="20"/>
         </w:rPr>
-        <w:t>Deep Question Answering with IBM Watson, Continuous Algorithms</w:t>
-      </w:r>
+        <w:t>Deep Question Answering with I</w:t>
+      </w:r>
+      <w:r>
+        <w:rPr>
+          <w:rFonts w:ascii="Times New Roman" w:eastAsia="Times New Roman" w:hAnsi="Times New Roman" w:cs="Times New Roman"/>
+          <w:sz w:val="20"/>
+          <w:szCs w:val="20"/>
+        </w:rPr>
+        <w:t>BM Watson</w:t>
+      </w:r>
+      <w:bookmarkStart w:id="0" w:name="_GoBack"/>
+      <w:bookmarkEnd w:id="0"/>
     </w:p>
     <w:p>
       <w:pPr>
@@ -827,8 +895,8 @@
       <w:pPr>
         <w:widowControl w:val="0"/>
       </w:pPr>
-      <w:bookmarkStart w:id="0" w:name="_gjdgxs" w:colFirst="0" w:colLast="0"/>
-      <w:bookmarkEnd w:id="0"/>
+      <w:bookmarkStart w:id="1" w:name="_gjdgxs" w:colFirst="0" w:colLast="0"/>
+      <w:bookmarkEnd w:id="1"/>
       <w:r>
         <w:rPr>
           <w:rFonts w:ascii="Helvetica Neue" w:eastAsia="Helvetica Neue" w:hAnsi="Helvetica Neue" w:cs="Helvetica Neue"/>
@@ -1373,17 +1441,7 @@
           <w:sz w:val="20"/>
           <w:szCs w:val="20"/>
         </w:rPr>
-        <w:t xml:space="preserve">Working knowledge in C, Python, </w:t>
-      </w:r>
-      <w:bookmarkStart w:id="1" w:name="_GoBack"/>
-      <w:bookmarkEnd w:id="1"/>
-      <w:r>
-        <w:rPr>
-          <w:rFonts w:ascii="Times New Roman" w:eastAsia="Times New Roman" w:hAnsi="Times New Roman" w:cs="Times New Roman"/>
-          <w:sz w:val="20"/>
-          <w:szCs w:val="20"/>
-        </w:rPr>
-        <w:t>HTML, PHP, SQL, Chef, Elastic Stack, Docker, Vagrant</w:t>
+        <w:t>Working knowledge in C, Python, HTML, PHP, SQL, Chef, Elastic Stack, Docker, Vagrant</w:t>
       </w:r>
     </w:p>
     <w:sectPr>
@@ -1515,6 +1573,7 @@
     <w:lsdException w:name="HTML Sample" w:semiHidden="1" w:unhideWhenUsed="1"/>
     <w:lsdException w:name="HTML Typewriter" w:semiHidden="1" w:unhideWhenUsed="1"/>
     <w:lsdException w:name="HTML Variable" w:semiHidden="1" w:unhideWhenUsed="1"/>
+    <w:lsdException w:name="Normal Table" w:semiHidden="1" w:unhideWhenUsed="1"/>
     <w:lsdException w:name="annotation subject" w:semiHidden="1" w:unhideWhenUsed="1"/>
     <w:lsdException w:name="No List" w:semiHidden="1" w:unhideWhenUsed="1"/>
     <w:lsdException w:name="Outline List 1" w:semiHidden="1" w:unhideWhenUsed="1"/>
@@ -1560,9 +1619,11 @@
     <w:lsdException w:name="Table Subtle 1" w:semiHidden="1" w:unhideWhenUsed="1"/>
     <w:lsdException w:name="Table Subtle 2" w:semiHidden="1" w:unhideWhenUsed="1"/>
     <w:lsdException w:name="Table Web 1" w:semiHidden="1" w:unhideWhenUsed="1"/>
+    <w:lsdException w:name="Table Web 2" w:semiHidden="1" w:unhideWhenUsed="1"/>
     <w:lsdException w:name="Table Web 3" w:semiHidden="1" w:unhideWhenUsed="1"/>
     <w:lsdException w:name="Balloon Text" w:semiHidden="1" w:unhideWhenUsed="1"/>
     <w:lsdException w:name="Table Grid" w:uiPriority="39"/>
+    <w:lsdException w:name="Table Theme" w:semiHidden="1" w:unhideWhenUsed="1"/>
     <w:lsdException w:name="Note Level 1" w:semiHidden="1" w:unhideWhenUsed="1"/>
     <w:lsdException w:name="Note Level 2" w:semiHidden="1" w:unhideWhenUsed="1"/>
     <w:lsdException w:name="Note Level 3" w:semiHidden="1" w:unhideWhenUsed="1"/>

</xml_diff>

<commit_message>
Fixed a typo on resume
</commit_message>
<xml_diff>
--- a/Shapiro Resume.docx
+++ b/Shapiro Resume.docx
@@ -362,23 +362,58 @@
           <w:sz w:val="20"/>
           <w:szCs w:val="20"/>
         </w:rPr>
-        <w:t>Database Systems,</w:t>
-      </w:r>
-      <w:r>
-        <w:rPr>
-          <w:rFonts w:ascii="Times New Roman" w:eastAsia="Times New Roman" w:hAnsi="Times New Roman" w:cs="Times New Roman"/>
-          <w:sz w:val="20"/>
-          <w:szCs w:val="20"/>
-        </w:rPr>
-        <w:t xml:space="preserve"> </w:t>
-      </w:r>
-      <w:r>
-        <w:rPr>
-          <w:rFonts w:ascii="Times New Roman" w:eastAsia="Times New Roman" w:hAnsi="Times New Roman" w:cs="Times New Roman"/>
-          <w:sz w:val="20"/>
-          <w:szCs w:val="20"/>
-        </w:rPr>
-        <w:t>Operating Systems, Foundations of Computing</w:t>
+        <w:t xml:space="preserve">Database Systems, Operating Systems, Foundations of Computing, </w:t>
+      </w:r>
+    </w:p>
+    <w:p>
+      <w:pPr>
+        <w:widowControl w:val="0"/>
+        <w:ind w:left="720"/>
+        <w:rPr>
+          <w:rFonts w:ascii="Times New Roman" w:eastAsia="Times New Roman" w:hAnsi="Times New Roman" w:cs="Times New Roman"/>
+          <w:sz w:val="20"/>
+          <w:szCs w:val="20"/>
+        </w:rPr>
+      </w:pPr>
+      <w:r>
+        <w:rPr>
+          <w:rFonts w:ascii="Times New Roman" w:eastAsia="Times New Roman" w:hAnsi="Times New Roman" w:cs="Times New Roman"/>
+          <w:sz w:val="20"/>
+          <w:szCs w:val="20"/>
+        </w:rPr>
+        <w:t xml:space="preserve">Algorithms and Data Structures, Algorithms II, </w:t>
+      </w:r>
+      <w:r>
+        <w:rPr>
+          <w:rFonts w:ascii="Times New Roman" w:eastAsia="Times New Roman" w:hAnsi="Times New Roman" w:cs="Times New Roman"/>
+          <w:sz w:val="20"/>
+          <w:szCs w:val="20"/>
+        </w:rPr>
+        <w:t xml:space="preserve">Continuous Algorithms, Computer Architecture, Software Engineering, Systems Programming, </w:t>
+      </w:r>
+      <w:r>
+        <w:rPr>
+          <w:rFonts w:ascii="Times New Roman" w:eastAsia="Times New Roman" w:hAnsi="Times New Roman" w:cs="Times New Roman"/>
+          <w:sz w:val="20"/>
+          <w:szCs w:val="20"/>
+        </w:rPr>
+        <w:t>Introdu</w:t>
+      </w:r>
+      <w:r>
+        <w:rPr>
+          <w:rFonts w:ascii="Times New Roman" w:eastAsia="Times New Roman" w:hAnsi="Times New Roman" w:cs="Times New Roman"/>
+          <w:sz w:val="20"/>
+          <w:szCs w:val="20"/>
+        </w:rPr>
+        <w:t>ction to Robotics Manipulation,</w:t>
+      </w:r>
+      <w:r>
+        <w:rPr>
+          <w:rFonts w:ascii="Times New Roman" w:eastAsia="Times New Roman" w:hAnsi="Times New Roman" w:cs="Times New Roman"/>
+          <w:sz w:val="20"/>
+          <w:szCs w:val="20"/>
+        </w:rPr>
+        <w:t xml:space="preserve"> Machine Learning, Introduction to Statistical Natural Language Processing</w:t>
       </w:r>
       <w:r>
         <w:rPr>
@@ -388,81 +423,6 @@
         </w:rPr>
         <w:t xml:space="preserve">, </w:t>
       </w:r>
-    </w:p>
-    <w:p>
-      <w:pPr>
-        <w:widowControl w:val="0"/>
-        <w:ind w:left="720"/>
-        <w:rPr>
-          <w:rFonts w:ascii="Times New Roman" w:eastAsia="Times New Roman" w:hAnsi="Times New Roman" w:cs="Times New Roman"/>
-          <w:sz w:val="20"/>
-          <w:szCs w:val="20"/>
-        </w:rPr>
-      </w:pPr>
-      <w:r>
-        <w:rPr>
-          <w:rFonts w:ascii="Times New Roman" w:eastAsia="Times New Roman" w:hAnsi="Times New Roman" w:cs="Times New Roman"/>
-          <w:sz w:val="20"/>
-          <w:szCs w:val="20"/>
-        </w:rPr>
-        <w:t xml:space="preserve">Algorithms and Data Structures, Algorithms II, </w:t>
-      </w:r>
-      <w:r>
-        <w:rPr>
-          <w:rFonts w:ascii="Times New Roman" w:eastAsia="Times New Roman" w:hAnsi="Times New Roman" w:cs="Times New Roman"/>
-          <w:sz w:val="20"/>
-          <w:szCs w:val="20"/>
-        </w:rPr>
-        <w:t xml:space="preserve">Continuous Algorithms, </w:t>
-      </w:r>
-      <w:r>
-        <w:rPr>
-          <w:rFonts w:ascii="Times New Roman" w:eastAsia="Times New Roman" w:hAnsi="Times New Roman" w:cs="Times New Roman"/>
-          <w:sz w:val="20"/>
-          <w:szCs w:val="20"/>
-        </w:rPr>
-        <w:t>Computer Architecture, Software Engineering, Systems Programming,</w:t>
-      </w:r>
-      <w:r>
-        <w:rPr>
-          <w:rFonts w:ascii="Times New Roman" w:eastAsia="Times New Roman" w:hAnsi="Times New Roman" w:cs="Times New Roman"/>
-          <w:sz w:val="20"/>
-          <w:szCs w:val="20"/>
-        </w:rPr>
-        <w:t xml:space="preserve"> </w:t>
-      </w:r>
-      <w:r>
-        <w:rPr>
-          <w:rFonts w:ascii="Times New Roman" w:eastAsia="Times New Roman" w:hAnsi="Times New Roman" w:cs="Times New Roman"/>
-          <w:sz w:val="20"/>
-          <w:szCs w:val="20"/>
-        </w:rPr>
-        <w:t>Introdu</w:t>
-      </w:r>
-      <w:r>
-        <w:rPr>
-          <w:rFonts w:ascii="Times New Roman" w:eastAsia="Times New Roman" w:hAnsi="Times New Roman" w:cs="Times New Roman"/>
-          <w:sz w:val="20"/>
-          <w:szCs w:val="20"/>
-        </w:rPr>
-        <w:t>ction to Robotics Manipulation,</w:t>
-      </w:r>
-      <w:r>
-        <w:rPr>
-          <w:rFonts w:ascii="Times New Roman" w:eastAsia="Times New Roman" w:hAnsi="Times New Roman" w:cs="Times New Roman"/>
-          <w:sz w:val="20"/>
-          <w:szCs w:val="20"/>
-        </w:rPr>
-        <w:t xml:space="preserve"> Machine Learning, Introduction to Statistical Natural Language Processing</w:t>
-      </w:r>
-      <w:r>
-        <w:rPr>
-          <w:rFonts w:ascii="Times New Roman" w:eastAsia="Times New Roman" w:hAnsi="Times New Roman" w:cs="Times New Roman"/>
-          <w:sz w:val="20"/>
-          <w:szCs w:val="20"/>
-        </w:rPr>
-        <w:t xml:space="preserve">, </w:t>
-      </w:r>
       <w:r>
         <w:rPr>
           <w:rFonts w:ascii="Times New Roman" w:eastAsia="Times New Roman" w:hAnsi="Times New Roman" w:cs="Times New Roman"/>
@@ -479,8 +439,6 @@
         </w:rPr>
         <w:t>BM Watson</w:t>
       </w:r>
-      <w:bookmarkStart w:id="0" w:name="_GoBack"/>
-      <w:bookmarkEnd w:id="0"/>
     </w:p>
     <w:p>
       <w:pPr>
@@ -895,8 +853,8 @@
       <w:pPr>
         <w:widowControl w:val="0"/>
       </w:pPr>
-      <w:bookmarkStart w:id="1" w:name="_gjdgxs" w:colFirst="0" w:colLast="0"/>
-      <w:bookmarkEnd w:id="1"/>
+      <w:bookmarkStart w:id="0" w:name="_gjdgxs" w:colFirst="0" w:colLast="0"/>
+      <w:bookmarkEnd w:id="0"/>
       <w:r>
         <w:rPr>
           <w:rFonts w:ascii="Helvetica Neue" w:eastAsia="Helvetica Neue" w:hAnsi="Helvetica Neue" w:cs="Helvetica Neue"/>
@@ -1275,53 +1233,72 @@
           <w:sz w:val="20"/>
           <w:szCs w:val="20"/>
         </w:rPr>
-        <w:t xml:space="preserve">Undergraduate Teaching Fellow for Computer Architecture, </w:t>
-      </w:r>
-      <w:r>
-        <w:rPr>
-          <w:rFonts w:ascii="Helvetica Neue" w:eastAsia="Helvetica Neue" w:hAnsi="Helvetica Neue" w:cs="Helvetica Neue"/>
-          <w:b/>
-          <w:sz w:val="20"/>
-          <w:szCs w:val="20"/>
-        </w:rPr>
-        <w:tab/>
-      </w:r>
-      <w:r>
-        <w:rPr>
-          <w:rFonts w:ascii="Helvetica Neue" w:eastAsia="Helvetica Neue" w:hAnsi="Helvetica Neue" w:cs="Helvetica Neue"/>
-          <w:b/>
-          <w:sz w:val="20"/>
-          <w:szCs w:val="20"/>
-        </w:rPr>
-        <w:tab/>
-      </w:r>
-      <w:r>
-        <w:rPr>
-          <w:rFonts w:ascii="Helvetica Neue" w:eastAsia="Helvetica Neue" w:hAnsi="Helvetica Neue" w:cs="Helvetica Neue"/>
-          <w:b/>
-          <w:sz w:val="20"/>
-          <w:szCs w:val="20"/>
-        </w:rPr>
-        <w:tab/>
-      </w:r>
-      <w:r>
-        <w:rPr>
-          <w:rFonts w:ascii="Helvetica Neue" w:eastAsia="Helvetica Neue" w:hAnsi="Helvetica Neue" w:cs="Helvetica Neue"/>
-          <w:b/>
-          <w:sz w:val="20"/>
-          <w:szCs w:val="20"/>
-        </w:rPr>
-        <w:tab/>
-      </w:r>
-      <w:r>
-        <w:rPr>
-          <w:rFonts w:ascii="Helvetica Neue" w:eastAsia="Helvetica Neue" w:hAnsi="Helvetica Neue" w:cs="Helvetica Neue"/>
-          <w:b/>
-          <w:sz w:val="20"/>
-          <w:szCs w:val="20"/>
-        </w:rPr>
-        <w:tab/>
-        <w:t xml:space="preserve">         Fall 2015-Present</w:t>
+        <w:t>Undergraduate Teaching Fellow for Computer Archit</w:t>
+      </w:r>
+      <w:r>
+        <w:rPr>
+          <w:rFonts w:ascii="Helvetica Neue" w:eastAsia="Helvetica Neue" w:hAnsi="Helvetica Neue" w:cs="Helvetica Neue"/>
+          <w:b/>
+          <w:sz w:val="20"/>
+          <w:szCs w:val="20"/>
+        </w:rPr>
+        <w:t xml:space="preserve">ecture, </w:t>
+      </w:r>
+      <w:r>
+        <w:rPr>
+          <w:rFonts w:ascii="Helvetica Neue" w:eastAsia="Helvetica Neue" w:hAnsi="Helvetica Neue" w:cs="Helvetica Neue"/>
+          <w:b/>
+          <w:sz w:val="20"/>
+          <w:szCs w:val="20"/>
+        </w:rPr>
+        <w:tab/>
+      </w:r>
+      <w:r>
+        <w:rPr>
+          <w:rFonts w:ascii="Helvetica Neue" w:eastAsia="Helvetica Neue" w:hAnsi="Helvetica Neue" w:cs="Helvetica Neue"/>
+          <w:b/>
+          <w:sz w:val="20"/>
+          <w:szCs w:val="20"/>
+        </w:rPr>
+        <w:tab/>
+      </w:r>
+      <w:r>
+        <w:rPr>
+          <w:rFonts w:ascii="Helvetica Neue" w:eastAsia="Helvetica Neue" w:hAnsi="Helvetica Neue" w:cs="Helvetica Neue"/>
+          <w:b/>
+          <w:sz w:val="20"/>
+          <w:szCs w:val="20"/>
+        </w:rPr>
+        <w:tab/>
+      </w:r>
+      <w:r>
+        <w:rPr>
+          <w:rFonts w:ascii="Helvetica Neue" w:eastAsia="Helvetica Neue" w:hAnsi="Helvetica Neue" w:cs="Helvetica Neue"/>
+          <w:b/>
+          <w:sz w:val="20"/>
+          <w:szCs w:val="20"/>
+        </w:rPr>
+        <w:tab/>
+      </w:r>
+      <w:r>
+        <w:rPr>
+          <w:rFonts w:ascii="Helvetica Neue" w:eastAsia="Helvetica Neue" w:hAnsi="Helvetica Neue" w:cs="Helvetica Neue"/>
+          <w:b/>
+          <w:sz w:val="20"/>
+          <w:szCs w:val="20"/>
+        </w:rPr>
+        <w:tab/>
+        <w:t xml:space="preserve">         </w:t>
+      </w:r>
+      <w:r>
+        <w:rPr>
+          <w:rFonts w:ascii="Helvetica Neue" w:eastAsia="Helvetica Neue" w:hAnsi="Helvetica Neue" w:cs="Helvetica Neue"/>
+          <w:b/>
+          <w:sz w:val="20"/>
+          <w:szCs w:val="20"/>
+        </w:rPr>
+        <w:tab/>
+        <w:t>Fall 2015, 2016</w:t>
       </w:r>
     </w:p>
     <w:p>
@@ -1349,41 +1326,134 @@
           <w:sz w:val="20"/>
           <w:szCs w:val="20"/>
         </w:rPr>
-        <w:t>Increase student’s understanding of course material</w:t>
-      </w:r>
-    </w:p>
-    <w:p>
-      <w:pPr>
-        <w:widowControl w:val="0"/>
-        <w:ind w:firstLine="720"/>
-      </w:pPr>
-      <w:r>
-        <w:rPr>
-          <w:rFonts w:ascii="Times New Roman" w:eastAsia="Times New Roman" w:hAnsi="Times New Roman" w:cs="Times New Roman"/>
-          <w:sz w:val="20"/>
-          <w:szCs w:val="20"/>
-        </w:rPr>
-        <w:t>Assist the professor in leading students through class exercises</w:t>
-      </w:r>
-    </w:p>
-    <w:p>
-      <w:pPr>
-        <w:widowControl w:val="0"/>
-        <w:ind w:firstLine="720"/>
-        <w:rPr>
-          <w:rFonts w:ascii="Times New Roman" w:eastAsia="Times New Roman" w:hAnsi="Times New Roman" w:cs="Times New Roman"/>
-          <w:sz w:val="20"/>
-          <w:szCs w:val="20"/>
-        </w:rPr>
-      </w:pPr>
-      <w:r>
-        <w:rPr>
-          <w:rFonts w:ascii="Times New Roman" w:eastAsia="Times New Roman" w:hAnsi="Times New Roman" w:cs="Times New Roman"/>
-          <w:sz w:val="20"/>
-          <w:szCs w:val="20"/>
-        </w:rPr>
-        <w:t>Co-lead weekly study hall and tutoring sessions to help students with course projects</w:t>
-      </w:r>
+        <w:t>Increased student</w:t>
+      </w:r>
+      <w:r>
+        <w:rPr>
+          <w:rFonts w:ascii="Times New Roman" w:eastAsia="Times New Roman" w:hAnsi="Times New Roman" w:cs="Times New Roman"/>
+          <w:sz w:val="20"/>
+          <w:szCs w:val="20"/>
+        </w:rPr>
+        <w:t>s</w:t>
+      </w:r>
+      <w:r>
+        <w:rPr>
+          <w:rFonts w:ascii="Times New Roman" w:eastAsia="Times New Roman" w:hAnsi="Times New Roman" w:cs="Times New Roman"/>
+          <w:sz w:val="20"/>
+          <w:szCs w:val="20"/>
+        </w:rPr>
+        <w:t>’</w:t>
+      </w:r>
+      <w:r>
+        <w:rPr>
+          <w:rFonts w:ascii="Times New Roman" w:eastAsia="Times New Roman" w:hAnsi="Times New Roman" w:cs="Times New Roman"/>
+          <w:sz w:val="20"/>
+          <w:szCs w:val="20"/>
+        </w:rPr>
+        <w:t xml:space="preserve"> understanding of course material</w:t>
+      </w:r>
+    </w:p>
+    <w:p>
+      <w:pPr>
+        <w:widowControl w:val="0"/>
+        <w:ind w:firstLine="720"/>
+      </w:pPr>
+      <w:r>
+        <w:rPr>
+          <w:rFonts w:ascii="Times New Roman" w:eastAsia="Times New Roman" w:hAnsi="Times New Roman" w:cs="Times New Roman"/>
+          <w:sz w:val="20"/>
+          <w:szCs w:val="20"/>
+        </w:rPr>
+        <w:t>Assist</w:t>
+      </w:r>
+      <w:r>
+        <w:rPr>
+          <w:rFonts w:ascii="Times New Roman" w:eastAsia="Times New Roman" w:hAnsi="Times New Roman" w:cs="Times New Roman"/>
+          <w:sz w:val="20"/>
+          <w:szCs w:val="20"/>
+        </w:rPr>
+        <w:t>ed</w:t>
+      </w:r>
+      <w:r>
+        <w:rPr>
+          <w:rFonts w:ascii="Times New Roman" w:eastAsia="Times New Roman" w:hAnsi="Times New Roman" w:cs="Times New Roman"/>
+          <w:sz w:val="20"/>
+          <w:szCs w:val="20"/>
+        </w:rPr>
+        <w:t xml:space="preserve"> the professor</w:t>
+      </w:r>
+      <w:r>
+        <w:rPr>
+          <w:rFonts w:ascii="Times New Roman" w:eastAsia="Times New Roman" w:hAnsi="Times New Roman" w:cs="Times New Roman"/>
+          <w:sz w:val="20"/>
+          <w:szCs w:val="20"/>
+        </w:rPr>
+        <w:t>s</w:t>
+      </w:r>
+      <w:r>
+        <w:rPr>
+          <w:rFonts w:ascii="Times New Roman" w:eastAsia="Times New Roman" w:hAnsi="Times New Roman" w:cs="Times New Roman"/>
+          <w:sz w:val="20"/>
+          <w:szCs w:val="20"/>
+        </w:rPr>
+        <w:t xml:space="preserve"> in leading students through class exercises</w:t>
+      </w:r>
+    </w:p>
+    <w:p>
+      <w:pPr>
+        <w:widowControl w:val="0"/>
+        <w:ind w:firstLine="720"/>
+        <w:rPr>
+          <w:rFonts w:ascii="Times New Roman" w:eastAsia="Times New Roman" w:hAnsi="Times New Roman" w:cs="Times New Roman"/>
+          <w:sz w:val="20"/>
+          <w:szCs w:val="20"/>
+        </w:rPr>
+      </w:pPr>
+      <w:r>
+        <w:rPr>
+          <w:rFonts w:ascii="Times New Roman" w:eastAsia="Times New Roman" w:hAnsi="Times New Roman" w:cs="Times New Roman"/>
+          <w:sz w:val="20"/>
+          <w:szCs w:val="20"/>
+        </w:rPr>
+        <w:t>Co-lead weekly study hall</w:t>
+      </w:r>
+      <w:r>
+        <w:rPr>
+          <w:rFonts w:ascii="Times New Roman" w:eastAsia="Times New Roman" w:hAnsi="Times New Roman" w:cs="Times New Roman"/>
+          <w:sz w:val="20"/>
+          <w:szCs w:val="20"/>
+        </w:rPr>
+        <w:t>s</w:t>
+      </w:r>
+      <w:r>
+        <w:rPr>
+          <w:rFonts w:ascii="Times New Roman" w:eastAsia="Times New Roman" w:hAnsi="Times New Roman" w:cs="Times New Roman"/>
+          <w:sz w:val="20"/>
+          <w:szCs w:val="20"/>
+        </w:rPr>
+        <w:t xml:space="preserve"> and tutoring sessions to help students with course projects</w:t>
+      </w:r>
+    </w:p>
+    <w:p>
+      <w:pPr>
+        <w:widowControl w:val="0"/>
+        <w:ind w:firstLine="720"/>
+        <w:rPr>
+          <w:rFonts w:ascii="Times New Roman" w:eastAsia="Times New Roman" w:hAnsi="Times New Roman" w:cs="Times New Roman"/>
+          <w:sz w:val="20"/>
+          <w:szCs w:val="20"/>
+        </w:rPr>
+      </w:pPr>
+      <w:r>
+        <w:rPr>
+          <w:rFonts w:ascii="Times New Roman" w:eastAsia="Times New Roman" w:hAnsi="Times New Roman" w:cs="Times New Roman"/>
+          <w:sz w:val="20"/>
+          <w:szCs w:val="20"/>
+        </w:rPr>
+        <w:t>Created and hosted exam review sessions to facilitate student success</w:t>
+      </w:r>
+      <w:bookmarkStart w:id="1" w:name="_GoBack"/>
+      <w:bookmarkEnd w:id="1"/>
     </w:p>
     <w:p>
       <w:pPr>
@@ -1859,7 +1929,6 @@
   <w:style w:type="character" w:default="1" w:styleId="DefaultParagraphFont">
     <w:name w:val="Default Paragraph Font"/>
     <w:uiPriority w:val="1"/>
-    <w:semiHidden/>
     <w:unhideWhenUsed/>
   </w:style>
   <w:style w:type="table" w:default="1" w:styleId="TableNormal">

</xml_diff>